<commit_message>
made some changes in x and mu values
made some changes in x and mu values
</commit_message>
<xml_diff>
--- a/dandp6-inferentialstatistics/T-testingStroopEffect_JubinSoni.docx
+++ b/dandp6-inferentialstatistics/T-testingStroopEffect_JubinSoni.docx
@@ -649,6 +649,8 @@
         <w:lastRenderedPageBreak/>
         <w:t>Exploring the dataset</w:t>
       </w:r>
+      <w:bookmarkStart w:id="0" w:name="_GoBack"/>
+      <w:bookmarkEnd w:id="0"/>
     </w:p>
     <w:p>
       <w:pPr>
@@ -678,7 +680,47 @@
           <w:kern w:val="36"/>
           <w:sz w:val="24"/>
         </w:rPr>
-        <w:t xml:space="preserve"> and incongruent distributions as explained in the background information section. The sample size is small n=24 and standard deviation is not known.</w:t>
+        <w:t xml:space="preserve"> and incongruent distributions as explained in the background information section. The sample size is small </w:t>
+      </w:r>
+      <m:oMath>
+        <m:r>
+          <w:rPr>
+            <w:rStyle w:val="c0"/>
+            <w:rFonts w:ascii="Cambria Math" w:eastAsia="Times New Roman" w:hAnsi="Cambria Math" w:cstheme="minorHAnsi"/>
+            <w:kern w:val="36"/>
+            <w:sz w:val="24"/>
+            <w:szCs w:val="24"/>
+          </w:rPr>
+          <m:t>n</m:t>
+        </m:r>
+        <m:r>
+          <w:rPr>
+            <w:rStyle w:val="c0"/>
+            <w:rFonts w:ascii="Cambria Math" w:eastAsia="Times New Roman" w:hAnsi="Cambria Math" w:cstheme="minorHAnsi"/>
+            <w:kern w:val="36"/>
+            <w:sz w:val="24"/>
+            <w:szCs w:val="24"/>
+          </w:rPr>
+          <m:t>=24</m:t>
+        </m:r>
+      </m:oMath>
+      <w:r>
+        <w:rPr>
+          <w:rFonts w:eastAsia="Times New Roman" w:cstheme="minorHAnsi"/>
+          <w:bCs/>
+          <w:kern w:val="36"/>
+          <w:sz w:val="24"/>
+        </w:rPr>
+        <w:t xml:space="preserve"> </w:t>
+      </w:r>
+      <w:r>
+        <w:rPr>
+          <w:rFonts w:eastAsia="Times New Roman" w:cstheme="minorHAnsi"/>
+          <w:bCs/>
+          <w:kern w:val="36"/>
+          <w:sz w:val="24"/>
+        </w:rPr>
+        <w:t>and standard deviation is not known.</w:t>
       </w:r>
     </w:p>
     <w:p>
@@ -1182,8 +1224,18 @@
         <w:t xml:space="preserve"> for incongruent is higher than the congruent distributions. Therefore, the null hypotheses should be that the mean time for the color recognition for congruent words </w:t>
       </w:r>
       <m:oMath>
-        <m:d>
-          <m:dPr>
+        <m:r>
+          <w:rPr>
+            <w:rStyle w:val="c0"/>
+            <w:rFonts w:ascii="Cambria Math" w:eastAsia="Times New Roman" w:hAnsi="Cambria Math" w:cstheme="minorHAnsi"/>
+            <w:kern w:val="36"/>
+            <w:sz w:val="24"/>
+            <w:szCs w:val="24"/>
+          </w:rPr>
+          <m:t>(</m:t>
+        </m:r>
+        <m:sSub>
+          <m:sSubPr>
             <m:ctrlPr>
               <w:rPr>
                 <w:rStyle w:val="c0"/>
@@ -1195,64 +1247,54 @@
                 <w:szCs w:val="24"/>
               </w:rPr>
             </m:ctrlPr>
-          </m:dPr>
+          </m:sSubPr>
           <m:e>
-            <m:sSub>
-              <m:sSubPr>
-                <m:ctrlPr>
-                  <w:rPr>
-                    <w:rFonts w:ascii="Cambria Math" w:eastAsia="Times New Roman" w:hAnsi="Cambria Math" w:cstheme="minorHAnsi"/>
-                    <w:bCs/>
-                    <w:i/>
-                    <w:kern w:val="36"/>
-                    <w:sz w:val="24"/>
-                    <w:szCs w:val="24"/>
-                  </w:rPr>
-                </m:ctrlPr>
-              </m:sSubPr>
-              <m:e>
-                <m:acc>
-                  <m:accPr>
-                    <m:chr m:val="̅"/>
-                    <m:ctrlPr>
-                      <w:rPr>
-                        <w:rFonts w:ascii="Cambria Math" w:eastAsia="Times New Roman" w:hAnsi="Cambria Math" w:cstheme="minorHAnsi"/>
-                        <w:bCs/>
-                        <w:i/>
-                        <w:kern w:val="36"/>
-                        <w:sz w:val="24"/>
-                        <w:szCs w:val="24"/>
-                      </w:rPr>
-                    </m:ctrlPr>
-                  </m:accPr>
-                  <m:e>
-                    <m:r>
-                      <w:rPr>
-                        <w:rFonts w:ascii="Cambria Math" w:eastAsia="Times New Roman" w:hAnsi="Cambria Math" w:cstheme="minorHAnsi"/>
-                        <w:kern w:val="36"/>
-                        <w:sz w:val="24"/>
-                        <w:szCs w:val="24"/>
-                      </w:rPr>
-                      <m:t>x</m:t>
-                    </m:r>
-                  </m:e>
-                </m:acc>
-              </m:e>
-              <m:sub>
-                <m:r>
-                  <w:rPr>
-                    <w:rFonts w:ascii="Cambria Math" w:eastAsia="Times New Roman" w:hAnsi="Cambria Math" w:cstheme="minorHAnsi"/>
-                    <w:kern w:val="36"/>
-                    <w:sz w:val="24"/>
-                    <w:szCs w:val="24"/>
-                  </w:rPr>
-                  <m:t>c</m:t>
-                </m:r>
-              </m:sub>
-            </m:sSub>
+            <m:r>
+              <w:rPr>
+                <w:rStyle w:val="c0"/>
+                <w:rFonts w:ascii="Cambria Math" w:eastAsia="Times New Roman" w:hAnsi="Cambria Math" w:cstheme="minorHAnsi"/>
+                <w:kern w:val="36"/>
+                <w:sz w:val="24"/>
+                <w:szCs w:val="24"/>
+              </w:rPr>
+              <m:t>μ</m:t>
+            </m:r>
           </m:e>
-        </m:d>
+          <m:sub>
+            <m:r>
+              <w:rPr>
+                <w:rStyle w:val="c0"/>
+                <w:rFonts w:ascii="Cambria Math" w:eastAsia="Times New Roman" w:hAnsi="Cambria Math" w:cstheme="minorHAnsi"/>
+                <w:kern w:val="36"/>
+                <w:sz w:val="24"/>
+                <w:szCs w:val="24"/>
+              </w:rPr>
+              <m:t>c</m:t>
+            </m:r>
+          </m:sub>
+        </m:sSub>
+        <m:r>
+          <w:rPr>
+            <w:rStyle w:val="c0"/>
+            <w:rFonts w:ascii="Cambria Math" w:eastAsia="Times New Roman" w:hAnsi="Cambria Math" w:cstheme="minorHAnsi"/>
+            <w:kern w:val="36"/>
+            <w:sz w:val="24"/>
+            <w:szCs w:val="24"/>
+          </w:rPr>
+          <m:t>)</m:t>
+        </m:r>
       </m:oMath>
+      <w:r>
+        <w:rPr>
+          <w:rStyle w:val="c0"/>
+          <w:rFonts w:eastAsia="Times New Roman" w:cstheme="minorHAnsi"/>
+          <w:bCs/>
+          <w:kern w:val="36"/>
+          <w:sz w:val="24"/>
+          <w:szCs w:val="24"/>
+        </w:rPr>
+        <w:t xml:space="preserve"> </w:t>
+      </w:r>
       <w:r>
         <w:rPr>
           <w:rStyle w:val="c0"/>
@@ -1290,6 +1332,7 @@
           <m:sSubPr>
             <m:ctrlPr>
               <w:rPr>
+                <w:rStyle w:val="c0"/>
                 <w:rFonts w:ascii="Cambria Math" w:eastAsia="Times New Roman" w:hAnsi="Cambria Math" w:cstheme="minorHAnsi"/>
                 <w:bCs/>
                 <w:i/>
@@ -1300,36 +1343,21 @@
             </m:ctrlPr>
           </m:sSubPr>
           <m:e>
-            <m:acc>
-              <m:accPr>
-                <m:chr m:val="̅"/>
-                <m:ctrlPr>
-                  <w:rPr>
-                    <w:rFonts w:ascii="Cambria Math" w:eastAsia="Times New Roman" w:hAnsi="Cambria Math" w:cstheme="minorHAnsi"/>
-                    <w:bCs/>
-                    <w:i/>
-                    <w:kern w:val="36"/>
-                    <w:sz w:val="24"/>
-                    <w:szCs w:val="24"/>
-                  </w:rPr>
-                </m:ctrlPr>
-              </m:accPr>
-              <m:e>
-                <m:r>
-                  <w:rPr>
-                    <w:rFonts w:ascii="Cambria Math" w:eastAsia="Times New Roman" w:hAnsi="Cambria Math" w:cstheme="minorHAnsi"/>
-                    <w:kern w:val="36"/>
-                    <w:sz w:val="24"/>
-                    <w:szCs w:val="24"/>
-                  </w:rPr>
-                  <m:t>x</m:t>
-                </m:r>
-              </m:e>
-            </m:acc>
+            <m:r>
+              <w:rPr>
+                <w:rStyle w:val="c0"/>
+                <w:rFonts w:ascii="Cambria Math" w:eastAsia="Times New Roman" w:hAnsi="Cambria Math" w:cstheme="minorHAnsi"/>
+                <w:kern w:val="36"/>
+                <w:sz w:val="24"/>
+                <w:szCs w:val="24"/>
+              </w:rPr>
+              <m:t>μ</m:t>
+            </m:r>
           </m:e>
           <m:sub>
             <m:r>
               <w:rPr>
+                <w:rStyle w:val="c0"/>
                 <w:rFonts w:ascii="Cambria Math" w:eastAsia="Times New Roman" w:hAnsi="Cambria Math" w:cstheme="minorHAnsi"/>
                 <w:kern w:val="36"/>
                 <w:sz w:val="24"/>
@@ -1446,6 +1474,7 @@
             <m:sSubPr>
               <m:ctrlPr>
                 <w:rPr>
+                  <w:rStyle w:val="c0"/>
                   <w:rFonts w:ascii="Cambria Math" w:eastAsia="Times New Roman" w:hAnsi="Cambria Math" w:cstheme="minorHAnsi"/>
                   <w:bCs/>
                   <w:i/>
@@ -1456,36 +1485,21 @@
               </m:ctrlPr>
             </m:sSubPr>
             <m:e>
-              <m:acc>
-                <m:accPr>
-                  <m:chr m:val="̅"/>
-                  <m:ctrlPr>
-                    <w:rPr>
-                      <w:rFonts w:ascii="Cambria Math" w:eastAsia="Times New Roman" w:hAnsi="Cambria Math" w:cstheme="minorHAnsi"/>
-                      <w:bCs/>
-                      <w:i/>
-                      <w:kern w:val="36"/>
-                      <w:sz w:val="24"/>
-                      <w:szCs w:val="24"/>
-                    </w:rPr>
-                  </m:ctrlPr>
-                </m:accPr>
-                <m:e>
-                  <m:r>
-                    <w:rPr>
-                      <w:rFonts w:ascii="Cambria Math" w:eastAsia="Times New Roman" w:hAnsi="Cambria Math" w:cstheme="minorHAnsi"/>
-                      <w:kern w:val="36"/>
-                      <w:sz w:val="24"/>
-                      <w:szCs w:val="24"/>
-                    </w:rPr>
-                    <m:t>x</m:t>
-                  </m:r>
-                </m:e>
-              </m:acc>
+              <m:r>
+                <w:rPr>
+                  <w:rStyle w:val="c0"/>
+                  <w:rFonts w:ascii="Cambria Math" w:eastAsia="Times New Roman" w:hAnsi="Cambria Math" w:cstheme="minorHAnsi"/>
+                  <w:kern w:val="36"/>
+                  <w:sz w:val="24"/>
+                  <w:szCs w:val="24"/>
+                </w:rPr>
+                <m:t>μ</m:t>
+              </m:r>
             </m:e>
             <m:sub>
               <m:r>
                 <w:rPr>
+                  <w:rStyle w:val="c0"/>
                   <w:rFonts w:ascii="Cambria Math" w:eastAsia="Times New Roman" w:hAnsi="Cambria Math" w:cstheme="minorHAnsi"/>
                   <w:kern w:val="36"/>
                   <w:sz w:val="24"/>
@@ -1509,6 +1523,7 @@
             <m:sSubPr>
               <m:ctrlPr>
                 <w:rPr>
+                  <w:rStyle w:val="c0"/>
                   <w:rFonts w:ascii="Cambria Math" w:eastAsia="Times New Roman" w:hAnsi="Cambria Math" w:cstheme="minorHAnsi"/>
                   <w:bCs/>
                   <w:i/>
@@ -1519,36 +1534,21 @@
               </m:ctrlPr>
             </m:sSubPr>
             <m:e>
-              <m:acc>
-                <m:accPr>
-                  <m:chr m:val="̅"/>
-                  <m:ctrlPr>
-                    <w:rPr>
-                      <w:rFonts w:ascii="Cambria Math" w:eastAsia="Times New Roman" w:hAnsi="Cambria Math" w:cstheme="minorHAnsi"/>
-                      <w:bCs/>
-                      <w:i/>
-                      <w:kern w:val="36"/>
-                      <w:sz w:val="24"/>
-                      <w:szCs w:val="24"/>
-                    </w:rPr>
-                  </m:ctrlPr>
-                </m:accPr>
-                <m:e>
-                  <m:r>
-                    <w:rPr>
-                      <w:rFonts w:ascii="Cambria Math" w:eastAsia="Times New Roman" w:hAnsi="Cambria Math" w:cstheme="minorHAnsi"/>
-                      <w:kern w:val="36"/>
-                      <w:sz w:val="24"/>
-                      <w:szCs w:val="24"/>
-                    </w:rPr>
-                    <m:t>x</m:t>
-                  </m:r>
-                </m:e>
-              </m:acc>
+              <m:r>
+                <w:rPr>
+                  <w:rStyle w:val="c0"/>
+                  <w:rFonts w:ascii="Cambria Math" w:eastAsia="Times New Roman" w:hAnsi="Cambria Math" w:cstheme="minorHAnsi"/>
+                  <w:kern w:val="36"/>
+                  <w:sz w:val="24"/>
+                  <w:szCs w:val="24"/>
+                </w:rPr>
+                <m:t>μ</m:t>
+              </m:r>
             </m:e>
             <m:sub>
               <m:r>
                 <w:rPr>
+                  <w:rStyle w:val="c0"/>
                   <w:rFonts w:ascii="Cambria Math" w:eastAsia="Times New Roman" w:hAnsi="Cambria Math" w:cstheme="minorHAnsi"/>
                   <w:kern w:val="36"/>
                   <w:sz w:val="24"/>
@@ -1634,6 +1634,7 @@
             <m:sSubPr>
               <m:ctrlPr>
                 <w:rPr>
+                  <w:rStyle w:val="c0"/>
                   <w:rFonts w:ascii="Cambria Math" w:eastAsia="Times New Roman" w:hAnsi="Cambria Math" w:cstheme="minorHAnsi"/>
                   <w:bCs/>
                   <w:i/>
@@ -1644,36 +1645,21 @@
               </m:ctrlPr>
             </m:sSubPr>
             <m:e>
-              <m:acc>
-                <m:accPr>
-                  <m:chr m:val="̅"/>
-                  <m:ctrlPr>
-                    <w:rPr>
-                      <w:rFonts w:ascii="Cambria Math" w:eastAsia="Times New Roman" w:hAnsi="Cambria Math" w:cstheme="minorHAnsi"/>
-                      <w:bCs/>
-                      <w:i/>
-                      <w:kern w:val="36"/>
-                      <w:sz w:val="24"/>
-                      <w:szCs w:val="24"/>
-                    </w:rPr>
-                  </m:ctrlPr>
-                </m:accPr>
-                <m:e>
-                  <m:r>
-                    <w:rPr>
-                      <w:rFonts w:ascii="Cambria Math" w:eastAsia="Times New Roman" w:hAnsi="Cambria Math" w:cstheme="minorHAnsi"/>
-                      <w:kern w:val="36"/>
-                      <w:sz w:val="24"/>
-                      <w:szCs w:val="24"/>
-                    </w:rPr>
-                    <m:t>x</m:t>
-                  </m:r>
-                </m:e>
-              </m:acc>
+              <m:r>
+                <w:rPr>
+                  <w:rStyle w:val="c0"/>
+                  <w:rFonts w:ascii="Cambria Math" w:eastAsia="Times New Roman" w:hAnsi="Cambria Math" w:cstheme="minorHAnsi"/>
+                  <w:kern w:val="36"/>
+                  <w:sz w:val="24"/>
+                  <w:szCs w:val="24"/>
+                </w:rPr>
+                <m:t>μ</m:t>
+              </m:r>
             </m:e>
             <m:sub>
               <m:r>
                 <w:rPr>
+                  <w:rStyle w:val="c0"/>
                   <w:rFonts w:ascii="Cambria Math" w:eastAsia="Times New Roman" w:hAnsi="Cambria Math" w:cstheme="minorHAnsi"/>
                   <w:kern w:val="36"/>
                   <w:sz w:val="24"/>
@@ -1697,6 +1683,7 @@
             <m:sSubPr>
               <m:ctrlPr>
                 <w:rPr>
+                  <w:rStyle w:val="c0"/>
                   <w:rFonts w:ascii="Cambria Math" w:eastAsia="Times New Roman" w:hAnsi="Cambria Math" w:cstheme="minorHAnsi"/>
                   <w:bCs/>
                   <w:i/>
@@ -1707,36 +1694,21 @@
               </m:ctrlPr>
             </m:sSubPr>
             <m:e>
-              <m:acc>
-                <m:accPr>
-                  <m:chr m:val="̅"/>
-                  <m:ctrlPr>
-                    <w:rPr>
-                      <w:rFonts w:ascii="Cambria Math" w:eastAsia="Times New Roman" w:hAnsi="Cambria Math" w:cstheme="minorHAnsi"/>
-                      <w:bCs/>
-                      <w:i/>
-                      <w:kern w:val="36"/>
-                      <w:sz w:val="24"/>
-                      <w:szCs w:val="24"/>
-                    </w:rPr>
-                  </m:ctrlPr>
-                </m:accPr>
-                <m:e>
-                  <m:r>
-                    <w:rPr>
-                      <w:rFonts w:ascii="Cambria Math" w:eastAsia="Times New Roman" w:hAnsi="Cambria Math" w:cstheme="minorHAnsi"/>
-                      <w:kern w:val="36"/>
-                      <w:sz w:val="24"/>
-                      <w:szCs w:val="24"/>
-                    </w:rPr>
-                    <m:t>x</m:t>
-                  </m:r>
-                </m:e>
-              </m:acc>
+              <m:r>
+                <w:rPr>
+                  <w:rStyle w:val="c0"/>
+                  <w:rFonts w:ascii="Cambria Math" w:eastAsia="Times New Roman" w:hAnsi="Cambria Math" w:cstheme="minorHAnsi"/>
+                  <w:kern w:val="36"/>
+                  <w:sz w:val="24"/>
+                  <w:szCs w:val="24"/>
+                </w:rPr>
+                <m:t>μ</m:t>
+              </m:r>
             </m:e>
             <m:sub>
               <m:r>
                 <w:rPr>
+                  <w:rStyle w:val="c0"/>
                   <w:rFonts w:ascii="Cambria Math" w:eastAsia="Times New Roman" w:hAnsi="Cambria Math" w:cstheme="minorHAnsi"/>
                   <w:kern w:val="36"/>
                   <w:sz w:val="24"/>
@@ -1772,11 +1744,9 @@
             <w:sz w:val="24"/>
             <w:szCs w:val="24"/>
           </w:rPr>
-          <m:t>x</m:t>
+          <m:t>μ</m:t>
         </m:r>
       </m:oMath>
-      <w:bookmarkStart w:id="0" w:name="_GoBack"/>
-      <w:bookmarkEnd w:id="0"/>
       <w:r>
         <w:rPr>
           <w:rStyle w:val="c0"/>
@@ -1846,8 +1816,21 @@
           <w:sz w:val="24"/>
           <w:szCs w:val="24"/>
         </w:rPr>
-        <w:t>represents the incongruent words condition.</w:t>
-      </w:r>
+        <w:t xml:space="preserve">represents the incongruent words </w:t>
+      </w:r>
+      <w:proofErr w:type="gramStart"/>
+      <w:r>
+        <w:rPr>
+          <w:rStyle w:val="c0"/>
+          <w:rFonts w:eastAsia="Times New Roman" w:cstheme="minorHAnsi"/>
+          <w:bCs/>
+          <w:kern w:val="36"/>
+          <w:sz w:val="24"/>
+          <w:szCs w:val="24"/>
+        </w:rPr>
+        <w:t>condition.</w:t>
+      </w:r>
+      <w:proofErr w:type="gramEnd"/>
     </w:p>
     <w:p>
       <w:pPr>
@@ -2677,31 +2660,15 @@
               <w:t>Mean (</w:t>
             </w:r>
             <m:oMath>
-              <m:acc>
-                <m:accPr>
-                  <m:chr m:val="̅"/>
-                  <m:ctrlPr>
-                    <w:rPr>
-                      <w:rFonts w:ascii="Cambria Math" w:eastAsia="Times New Roman" w:hAnsi="Cambria Math" w:cstheme="minorHAnsi"/>
-                      <w:i/>
-                      <w:color w:val="000000"/>
-                      <w:sz w:val="24"/>
-                      <w:szCs w:val="24"/>
-                    </w:rPr>
-                  </m:ctrlPr>
-                </m:accPr>
-                <m:e>
-                  <m:r>
-                    <w:rPr>
-                      <w:rFonts w:ascii="Cambria Math" w:eastAsia="Times New Roman" w:hAnsi="Cambria Math" w:cstheme="minorHAnsi"/>
-                      <w:color w:val="000000"/>
-                      <w:sz w:val="24"/>
-                      <w:szCs w:val="24"/>
-                    </w:rPr>
-                    <m:t>x</m:t>
-                  </m:r>
-                </m:e>
-              </m:acc>
+              <m:r>
+                <w:rPr>
+                  <w:rFonts w:ascii="Cambria Math" w:eastAsia="Times New Roman" w:hAnsi="Cambria Math" w:cstheme="minorHAnsi"/>
+                  <w:color w:val="000000"/>
+                  <w:sz w:val="24"/>
+                  <w:szCs w:val="24"/>
+                </w:rPr>
+                <m:t>μ</m:t>
+              </m:r>
             </m:oMath>
             <w:r>
               <w:rPr>
@@ -4573,34 +4540,16 @@
                   </m:ctrlPr>
                 </m:sSubPr>
                 <m:e>
-                  <m:acc>
-                    <m:accPr>
-                      <m:chr m:val="̅"/>
-                      <m:ctrlPr>
-                        <w:rPr>
-                          <w:rStyle w:val="c0"/>
-                          <w:rFonts w:ascii="Cambria Math" w:eastAsia="Times New Roman" w:hAnsi="Cambria Math" w:cstheme="minorHAnsi"/>
-                          <w:bCs/>
-                          <w:i/>
-                          <w:kern w:val="36"/>
-                          <w:sz w:val="24"/>
-                          <w:szCs w:val="24"/>
-                        </w:rPr>
-                      </m:ctrlPr>
-                    </m:accPr>
-                    <m:e>
-                      <m:r>
-                        <w:rPr>
-                          <w:rStyle w:val="c0"/>
-                          <w:rFonts w:ascii="Cambria Math" w:eastAsia="Times New Roman" w:hAnsi="Cambria Math" w:cstheme="minorHAnsi"/>
-                          <w:kern w:val="36"/>
-                          <w:sz w:val="24"/>
-                          <w:szCs w:val="24"/>
-                        </w:rPr>
-                        <m:t>x</m:t>
-                      </m:r>
-                    </m:e>
-                  </m:acc>
+                  <m:r>
+                    <w:rPr>
+                      <w:rStyle w:val="c0"/>
+                      <w:rFonts w:ascii="Cambria Math" w:eastAsia="Times New Roman" w:hAnsi="Cambria Math" w:cstheme="minorHAnsi"/>
+                      <w:kern w:val="36"/>
+                      <w:sz w:val="24"/>
+                      <w:szCs w:val="24"/>
+                    </w:rPr>
+                    <m:t>μ</m:t>
+                  </m:r>
                 </m:e>
                 <m:sub>
                   <m:r>
@@ -4640,34 +4589,16 @@
                   </m:ctrlPr>
                 </m:sSubPr>
                 <m:e>
-                  <m:acc>
-                    <m:accPr>
-                      <m:chr m:val="̅"/>
-                      <m:ctrlPr>
-                        <w:rPr>
-                          <w:rStyle w:val="c0"/>
-                          <w:rFonts w:ascii="Cambria Math" w:eastAsia="Times New Roman" w:hAnsi="Cambria Math" w:cstheme="minorHAnsi"/>
-                          <w:bCs/>
-                          <w:i/>
-                          <w:kern w:val="36"/>
-                          <w:sz w:val="24"/>
-                          <w:szCs w:val="24"/>
-                        </w:rPr>
-                      </m:ctrlPr>
-                    </m:accPr>
-                    <m:e>
-                      <m:r>
-                        <w:rPr>
-                          <w:rStyle w:val="c0"/>
-                          <w:rFonts w:ascii="Cambria Math" w:eastAsia="Times New Roman" w:hAnsi="Cambria Math" w:cstheme="minorHAnsi"/>
-                          <w:kern w:val="36"/>
-                          <w:sz w:val="24"/>
-                          <w:szCs w:val="24"/>
-                        </w:rPr>
-                        <m:t>x</m:t>
-                      </m:r>
-                    </m:e>
-                  </m:acc>
+                  <m:r>
+                    <w:rPr>
+                      <w:rStyle w:val="c0"/>
+                      <w:rFonts w:ascii="Cambria Math" w:eastAsia="Times New Roman" w:hAnsi="Cambria Math" w:cstheme="minorHAnsi"/>
+                      <w:kern w:val="36"/>
+                      <w:sz w:val="24"/>
+                      <w:szCs w:val="24"/>
+                    </w:rPr>
+                    <m:t>μ</m:t>
+                  </m:r>
                 </m:e>
                 <m:sub>
                   <m:r>
@@ -5249,6 +5180,7 @@
           <m:sSubPr>
             <m:ctrlPr>
               <w:rPr>
+                <w:rStyle w:val="c0"/>
                 <w:rFonts w:ascii="Cambria Math" w:eastAsia="Times New Roman" w:hAnsi="Cambria Math" w:cstheme="minorHAnsi"/>
                 <w:bCs/>
                 <w:i/>
@@ -5259,36 +5191,21 @@
             </m:ctrlPr>
           </m:sSubPr>
           <m:e>
-            <m:acc>
-              <m:accPr>
-                <m:chr m:val="̅"/>
-                <m:ctrlPr>
-                  <w:rPr>
-                    <w:rFonts w:ascii="Cambria Math" w:eastAsia="Times New Roman" w:hAnsi="Cambria Math" w:cstheme="minorHAnsi"/>
-                    <w:bCs/>
-                    <w:i/>
-                    <w:kern w:val="36"/>
-                    <w:sz w:val="24"/>
-                    <w:szCs w:val="24"/>
-                  </w:rPr>
-                </m:ctrlPr>
-              </m:accPr>
-              <m:e>
-                <m:r>
-                  <w:rPr>
-                    <w:rFonts w:ascii="Cambria Math" w:eastAsia="Times New Roman" w:hAnsi="Cambria Math" w:cstheme="minorHAnsi"/>
-                    <w:kern w:val="36"/>
-                    <w:sz w:val="24"/>
-                    <w:szCs w:val="24"/>
-                  </w:rPr>
-                  <m:t>x</m:t>
-                </m:r>
-              </m:e>
-            </m:acc>
+            <m:r>
+              <w:rPr>
+                <w:rStyle w:val="c0"/>
+                <w:rFonts w:ascii="Cambria Math" w:eastAsia="Times New Roman" w:hAnsi="Cambria Math" w:cstheme="minorHAnsi"/>
+                <w:kern w:val="36"/>
+                <w:sz w:val="24"/>
+                <w:szCs w:val="24"/>
+              </w:rPr>
+              <m:t>μ</m:t>
+            </m:r>
           </m:e>
           <m:sub>
             <m:r>
               <w:rPr>
+                <w:rStyle w:val="c0"/>
                 <w:rFonts w:ascii="Cambria Math" w:eastAsia="Times New Roman" w:hAnsi="Cambria Math" w:cstheme="minorHAnsi"/>
                 <w:kern w:val="36"/>
                 <w:sz w:val="24"/>
@@ -5312,6 +5229,7 @@
           <m:sSubPr>
             <m:ctrlPr>
               <w:rPr>
+                <w:rStyle w:val="c0"/>
                 <w:rFonts w:ascii="Cambria Math" w:eastAsia="Times New Roman" w:hAnsi="Cambria Math" w:cstheme="minorHAnsi"/>
                 <w:bCs/>
                 <w:i/>
@@ -5322,36 +5240,21 @@
             </m:ctrlPr>
           </m:sSubPr>
           <m:e>
-            <m:acc>
-              <m:accPr>
-                <m:chr m:val="̅"/>
-                <m:ctrlPr>
-                  <w:rPr>
-                    <w:rFonts w:ascii="Cambria Math" w:eastAsia="Times New Roman" w:hAnsi="Cambria Math" w:cstheme="minorHAnsi"/>
-                    <w:bCs/>
-                    <w:i/>
-                    <w:kern w:val="36"/>
-                    <w:sz w:val="24"/>
-                    <w:szCs w:val="24"/>
-                  </w:rPr>
-                </m:ctrlPr>
-              </m:accPr>
-              <m:e>
-                <m:r>
-                  <w:rPr>
-                    <w:rFonts w:ascii="Cambria Math" w:eastAsia="Times New Roman" w:hAnsi="Cambria Math" w:cstheme="minorHAnsi"/>
-                    <w:kern w:val="36"/>
-                    <w:sz w:val="24"/>
-                    <w:szCs w:val="24"/>
-                  </w:rPr>
-                  <m:t>x</m:t>
-                </m:r>
-              </m:e>
-            </m:acc>
+            <m:r>
+              <w:rPr>
+                <w:rStyle w:val="c0"/>
+                <w:rFonts w:ascii="Cambria Math" w:eastAsia="Times New Roman" w:hAnsi="Cambria Math" w:cstheme="minorHAnsi"/>
+                <w:kern w:val="36"/>
+                <w:sz w:val="24"/>
+                <w:szCs w:val="24"/>
+              </w:rPr>
+              <m:t>μ</m:t>
+            </m:r>
           </m:e>
           <m:sub>
             <m:r>
               <w:rPr>
+                <w:rStyle w:val="c0"/>
                 <w:rFonts w:ascii="Cambria Math" w:eastAsia="Times New Roman" w:hAnsi="Cambria Math" w:cstheme="minorHAnsi"/>
                 <w:kern w:val="36"/>
                 <w:sz w:val="24"/>
@@ -10942,7 +10845,7 @@
 </file>
 
 <file path=customXml/itemProps1.xml><?xml version="1.0" encoding="utf-8"?>
-<ds:datastoreItem xmlns:ds="http://schemas.openxmlformats.org/officeDocument/2006/customXml" ds:itemID="{77B3C00A-D6BC-48EB-AC57-4E239ADAE1E4}">
+<ds:datastoreItem xmlns:ds="http://schemas.openxmlformats.org/officeDocument/2006/customXml" ds:itemID="{FA9609DC-658A-4254-8D07-FE280E77C8E5}">
   <ds:schemaRefs>
     <ds:schemaRef ds:uri="http://schemas.openxmlformats.org/officeDocument/2006/bibliography"/>
   </ds:schemaRefs>

</xml_diff>